<commit_message>
haleh:fix current and pending
</commit_message>
<xml_diff>
--- a/CurrentAndPendingSupport/CandP-Haleh.docx
+++ b/CurrentAndPendingSupport/CandP-Haleh.docx
@@ -256,7 +256,23 @@
                 <w:sz w:val="22"/>
                 <w:szCs w:val="22"/>
               </w:rPr>
-              <w:t xml:space="preserve">Sponsor:          </w:t>
+              <w:t xml:space="preserve">Sponsor:     </w:t>
+            </w:r>
+            <w:r>
+              <w:rPr>
+                <w:b/>
+                <w:sz w:val="22"/>
+                <w:szCs w:val="22"/>
+              </w:rPr>
+              <w:t>NSF</w:t>
+            </w:r>
+            <w:r>
+              <w:rPr>
+                <w:b/>
+                <w:sz w:val="22"/>
+                <w:szCs w:val="22"/>
+              </w:rPr>
+              <w:t xml:space="preserve">     </w:t>
             </w:r>
             <w:r>
               <w:rPr>
@@ -305,6 +321,22 @@
                 <w:szCs w:val="22"/>
               </w:rPr>
               <w:t xml:space="preserve">Award/Identifying Number: </w:t>
+            </w:r>
+            <w:r>
+              <w:rPr>
+                <w:sz w:val="22"/>
+                <w:szCs w:val="22"/>
+              </w:rPr>
+              <w:t xml:space="preserve">NSF </w:t>
+            </w:r>
+            <w:r>
+              <w:rPr>
+                <w:rFonts w:ascii="Century" w:hAnsi="Century"/>
+                <w:bCs/>
+                <w:sz w:val="20"/>
+                <w:szCs w:val="20"/>
+              </w:rPr>
+              <w:t>PHY-1119200</w:t>
             </w:r>
           </w:p>
         </w:tc>
@@ -348,11 +380,12 @@
             </w:r>
             <w:r>
               <w:rPr>
-                <w:bCs/>
-                <w:sz w:val="22"/>
-                <w:szCs w:val="22"/>
-              </w:rPr>
-              <w:t>Request Beyond Target for Tile Low Voltage Power Supplies</w:t>
+                <w:rFonts w:eastAsiaTheme="minorHAnsi"/>
+                <w:sz w:val="22"/>
+                <w:szCs w:val="22"/>
+                <w:lang w:eastAsia="en-US"/>
+              </w:rPr>
+              <w:t>The U.S. ATLAS Research Program: Empowering U.S. Universities for Discoveries at the Energy Frontier</w:t>
             </w:r>
           </w:p>
         </w:tc>
@@ -456,8 +489,6 @@
               </w:rPr>
               <w:t>-9/30/16</w:t>
             </w:r>
-            <w:bookmarkStart w:id="0" w:name="_GoBack"/>
-            <w:bookmarkEnd w:id="0"/>
           </w:p>
         </w:tc>
       </w:tr>
@@ -521,16 +552,68 @@
               </w:rPr>
               <w:t>Abstract:</w:t>
             </w:r>
-          </w:p>
-          <w:p>
-            <w:pPr>
-              <w:spacing w:after="0"/>
-              <w:rPr>
-                <w:b/>
-                <w:sz w:val="22"/>
-                <w:szCs w:val="22"/>
-              </w:rPr>
-            </w:pPr>
+            <w:r>
+              <w:rPr>
+                <w:sz w:val="22"/>
+                <w:szCs w:val="22"/>
+              </w:rPr>
+              <w:t xml:space="preserve"> </w:t>
+            </w:r>
+            <w:r>
+              <w:rPr>
+                <w:sz w:val="22"/>
+                <w:szCs w:val="22"/>
+              </w:rPr>
+              <w:t xml:space="preserve">UTA is a sub-contractor of the NSF US ATLAS Operations program cooperative agreement managed by Columbia University. This cooperative agreement supports M&amp;O, S&amp;C and R&amp;D activities on the ATLAS experiment at the LHC. Activities at UTA include the operation of the </w:t>
+            </w:r>
+            <w:proofErr w:type="spellStart"/>
+            <w:r>
+              <w:rPr>
+                <w:sz w:val="22"/>
+                <w:szCs w:val="22"/>
+              </w:rPr>
+              <w:t>SouthWest</w:t>
+            </w:r>
+            <w:proofErr w:type="spellEnd"/>
+            <w:r>
+              <w:rPr>
+                <w:sz w:val="22"/>
+                <w:szCs w:val="22"/>
+              </w:rPr>
+              <w:t xml:space="preserve"> Tier 2, </w:t>
+            </w:r>
+            <w:proofErr w:type="spellStart"/>
+            <w:r>
+              <w:rPr>
+                <w:sz w:val="22"/>
+                <w:szCs w:val="22"/>
+              </w:rPr>
+              <w:t>PanDA</w:t>
+            </w:r>
+            <w:proofErr w:type="spellEnd"/>
+            <w:r>
+              <w:rPr>
+                <w:sz w:val="22"/>
+                <w:szCs w:val="22"/>
+              </w:rPr>
+              <w:t xml:space="preserve"> software development, US Computing Operations, Analysis support and documentation, and </w:t>
+            </w:r>
+            <w:proofErr w:type="spellStart"/>
+            <w:r>
+              <w:rPr>
+                <w:sz w:val="22"/>
+                <w:szCs w:val="22"/>
+              </w:rPr>
+              <w:t>TileCal</w:t>
+            </w:r>
+            <w:proofErr w:type="spellEnd"/>
+            <w:r>
+              <w:rPr>
+                <w:sz w:val="22"/>
+                <w:szCs w:val="22"/>
+              </w:rPr>
+              <w:t xml:space="preserve"> detector operation and upgrade R&amp;D. These support activities are critical to the success of the ATLAS physics program.</w:t>
+            </w:r>
           </w:p>
         </w:tc>
       </w:tr>
@@ -719,8 +802,8 @@
               </w:rPr>
               <w:fldChar w:fldCharType="end"/>
             </w:r>
-            <w:bookmarkStart w:id="1" w:name="__Fieldmark__28_752073747"/>
-            <w:bookmarkEnd w:id="1"/>
+            <w:bookmarkStart w:id="0" w:name="__Fieldmark__28_752073747"/>
+            <w:bookmarkEnd w:id="0"/>
             <w:r>
               <w:rPr>
                 <w:sz w:val="22"/>
@@ -774,8 +857,8 @@
               </w:rPr>
               <w:fldChar w:fldCharType="end"/>
             </w:r>
-            <w:bookmarkStart w:id="2" w:name="__Fieldmark__33_752073747"/>
-            <w:bookmarkEnd w:id="2"/>
+            <w:bookmarkStart w:id="1" w:name="__Fieldmark__33_752073747"/>
+            <w:bookmarkEnd w:id="1"/>
             <w:r>
               <w:rPr>
                 <w:sz w:val="22"/>
@@ -1045,8 +1128,10 @@
                 <w:sz w:val="22"/>
                 <w:szCs w:val="22"/>
               </w:rPr>
-              <w:t>2</w:t>
-            </w:r>
+              <w:t>1</w:t>
+            </w:r>
+            <w:bookmarkStart w:id="2" w:name="_GoBack"/>
+            <w:bookmarkEnd w:id="2"/>
           </w:p>
         </w:tc>
       </w:tr>

</xml_diff>